<commit_message>
contenuti e loco offline
</commit_message>
<xml_diff>
--- a/other/projects/thc/docs/content.docx
+++ b/other/projects/thc/docs/content.docx
@@ -43,7 +43,690 @@
           <w:sz w:val="28"/>
           <w:szCs w:val="28"/>
         </w:rPr>
-        <w:t xml:space="preserve">L’Hardcore è un sottogenere della techno, caratterizzato da kick più pesanti e industriali, e dall’elemento immancabile della distorsione. </w:t>
+        <w:t xml:space="preserve">(Photo by </w:t>
+      </w:r>
+      <w:hyperlink r:id="rId4" w:history="1">
+        <w:r>
+          <w:rPr>
+            <w:rStyle w:val="Collegamentoipertestuale"/>
+            <w:rFonts w:ascii="Helvetica" w:hAnsi="Helvetica" w:cs="Helvetica"/>
+            <w:sz w:val="23"/>
+            <w:szCs w:val="23"/>
+            <w:shd w:val="clear" w:color="auto" w:fill="FFFFFF"/>
+          </w:rPr>
+          <w:t>Aleksandr Popov</w:t>
+        </w:r>
+      </w:hyperlink>
+      <w:r>
+        <w:t>)</w:t>
+      </w:r>
+    </w:p>
+    <w:p>
+      <w:pPr>
+        <w:rPr>
+          <w:rFonts w:cstheme="minorHAnsi"/>
+          <w:color w:val="000000" w:themeColor="text1"/>
+          <w:sz w:val="28"/>
+          <w:szCs w:val="28"/>
+        </w:rPr>
+      </w:pPr>
+      <w:r>
+        <w:rPr>
+          <w:rFonts w:cstheme="minorHAnsi"/>
+          <w:color w:val="000000" w:themeColor="text1"/>
+          <w:sz w:val="28"/>
+          <w:szCs w:val="28"/>
+        </w:rPr>
+        <w:t>“</w:t>
+      </w:r>
+      <w:proofErr w:type="spellStart"/>
+      <w:r>
+        <w:rPr>
+          <w:rFonts w:cstheme="minorHAnsi"/>
+          <w:color w:val="000000" w:themeColor="text1"/>
+          <w:sz w:val="28"/>
+          <w:szCs w:val="28"/>
+        </w:rPr>
+        <w:t>What</w:t>
+      </w:r>
+      <w:proofErr w:type="spellEnd"/>
+      <w:r>
+        <w:rPr>
+          <w:rFonts w:cstheme="minorHAnsi"/>
+          <w:color w:val="000000" w:themeColor="text1"/>
+          <w:sz w:val="28"/>
+          <w:szCs w:val="28"/>
+        </w:rPr>
+        <w:t xml:space="preserve"> </w:t>
+      </w:r>
+      <w:proofErr w:type="spellStart"/>
+      <w:r>
+        <w:rPr>
+          <w:rFonts w:cstheme="minorHAnsi"/>
+          <w:color w:val="000000" w:themeColor="text1"/>
+          <w:sz w:val="28"/>
+          <w:szCs w:val="28"/>
+        </w:rPr>
+        <w:t>is</w:t>
+      </w:r>
+      <w:proofErr w:type="spellEnd"/>
+      <w:r>
+        <w:rPr>
+          <w:rFonts w:cstheme="minorHAnsi"/>
+          <w:color w:val="000000" w:themeColor="text1"/>
+          <w:sz w:val="28"/>
+          <w:szCs w:val="28"/>
+        </w:rPr>
+        <w:t xml:space="preserve"> Hardcore? </w:t>
+      </w:r>
+      <w:proofErr w:type="spellStart"/>
+      <w:r>
+        <w:rPr>
+          <w:rFonts w:cstheme="minorHAnsi"/>
+          <w:color w:val="000000" w:themeColor="text1"/>
+          <w:sz w:val="28"/>
+          <w:szCs w:val="28"/>
+        </w:rPr>
+        <w:t>Is</w:t>
+      </w:r>
+      <w:proofErr w:type="spellEnd"/>
+      <w:r>
+        <w:rPr>
+          <w:rFonts w:cstheme="minorHAnsi"/>
+          <w:color w:val="000000" w:themeColor="text1"/>
+          <w:sz w:val="28"/>
+          <w:szCs w:val="28"/>
+        </w:rPr>
+        <w:t xml:space="preserve"> Hardcore rough? </w:t>
+      </w:r>
+      <w:proofErr w:type="spellStart"/>
+      <w:r>
+        <w:rPr>
+          <w:rFonts w:cstheme="minorHAnsi"/>
+          <w:color w:val="000000" w:themeColor="text1"/>
+          <w:sz w:val="28"/>
+          <w:szCs w:val="28"/>
+        </w:rPr>
+        <w:t>Is</w:t>
+      </w:r>
+      <w:proofErr w:type="spellEnd"/>
+      <w:r>
+        <w:rPr>
+          <w:rFonts w:cstheme="minorHAnsi"/>
+          <w:color w:val="000000" w:themeColor="text1"/>
+          <w:sz w:val="28"/>
+          <w:szCs w:val="28"/>
+        </w:rPr>
+        <w:t xml:space="preserve"> </w:t>
+      </w:r>
+      <w:proofErr w:type="spellStart"/>
+      <w:r>
+        <w:rPr>
+          <w:rFonts w:cstheme="minorHAnsi"/>
+          <w:color w:val="000000" w:themeColor="text1"/>
+          <w:sz w:val="28"/>
+          <w:szCs w:val="28"/>
+        </w:rPr>
+        <w:t>it</w:t>
+      </w:r>
+      <w:proofErr w:type="spellEnd"/>
+      <w:r>
+        <w:rPr>
+          <w:rFonts w:cstheme="minorHAnsi"/>
+          <w:color w:val="000000" w:themeColor="text1"/>
+          <w:sz w:val="28"/>
+          <w:szCs w:val="28"/>
+        </w:rPr>
+        <w:t xml:space="preserve"> </w:t>
+      </w:r>
+      <w:proofErr w:type="spellStart"/>
+      <w:r>
+        <w:rPr>
+          <w:rFonts w:cstheme="minorHAnsi"/>
+          <w:color w:val="000000" w:themeColor="text1"/>
+          <w:sz w:val="28"/>
+          <w:szCs w:val="28"/>
+        </w:rPr>
+        <w:t>tough</w:t>
+      </w:r>
+      <w:proofErr w:type="spellEnd"/>
+      <w:r>
+        <w:rPr>
+          <w:rFonts w:cstheme="minorHAnsi"/>
+          <w:color w:val="000000" w:themeColor="text1"/>
+          <w:sz w:val="28"/>
+          <w:szCs w:val="28"/>
+        </w:rPr>
+        <w:t xml:space="preserve">? </w:t>
+      </w:r>
+      <w:proofErr w:type="spellStart"/>
+      <w:r>
+        <w:rPr>
+          <w:rFonts w:cstheme="minorHAnsi"/>
+          <w:color w:val="000000" w:themeColor="text1"/>
+          <w:sz w:val="28"/>
+          <w:szCs w:val="28"/>
+        </w:rPr>
+        <w:t>Is</w:t>
+      </w:r>
+      <w:proofErr w:type="spellEnd"/>
+      <w:r>
+        <w:rPr>
+          <w:rFonts w:cstheme="minorHAnsi"/>
+          <w:color w:val="000000" w:themeColor="text1"/>
+          <w:sz w:val="28"/>
+          <w:szCs w:val="28"/>
+        </w:rPr>
+        <w:t xml:space="preserve"> </w:t>
+      </w:r>
+      <w:proofErr w:type="spellStart"/>
+      <w:r>
+        <w:rPr>
+          <w:rFonts w:cstheme="minorHAnsi"/>
+          <w:color w:val="000000" w:themeColor="text1"/>
+          <w:sz w:val="28"/>
+          <w:szCs w:val="28"/>
+        </w:rPr>
+        <w:t>it</w:t>
+      </w:r>
+      <w:proofErr w:type="spellEnd"/>
+      <w:r>
+        <w:rPr>
+          <w:rFonts w:cstheme="minorHAnsi"/>
+          <w:color w:val="000000" w:themeColor="text1"/>
+          <w:sz w:val="28"/>
+          <w:szCs w:val="28"/>
+        </w:rPr>
+        <w:t xml:space="preserve"> coming from </w:t>
+      </w:r>
+      <w:proofErr w:type="spellStart"/>
+      <w:r>
+        <w:rPr>
+          <w:rFonts w:cstheme="minorHAnsi"/>
+          <w:color w:val="000000" w:themeColor="text1"/>
+          <w:sz w:val="28"/>
+          <w:szCs w:val="28"/>
+        </w:rPr>
+        <w:t>hell</w:t>
+      </w:r>
+      <w:proofErr w:type="spellEnd"/>
+      <w:r>
+        <w:rPr>
+          <w:rFonts w:cstheme="minorHAnsi"/>
+          <w:color w:val="000000" w:themeColor="text1"/>
+          <w:sz w:val="28"/>
+          <w:szCs w:val="28"/>
+        </w:rPr>
+        <w:t xml:space="preserve">? </w:t>
+      </w:r>
+      <w:proofErr w:type="spellStart"/>
+      <w:r>
+        <w:rPr>
+          <w:rFonts w:cstheme="minorHAnsi"/>
+          <w:color w:val="000000" w:themeColor="text1"/>
+          <w:sz w:val="28"/>
+          <w:szCs w:val="28"/>
+        </w:rPr>
+        <w:t>Satan’s</w:t>
+      </w:r>
+      <w:proofErr w:type="spellEnd"/>
+      <w:r>
+        <w:rPr>
+          <w:rFonts w:cstheme="minorHAnsi"/>
+          <w:color w:val="000000" w:themeColor="text1"/>
+          <w:sz w:val="28"/>
+          <w:szCs w:val="28"/>
+        </w:rPr>
+        <w:t xml:space="preserve"> voice? </w:t>
+      </w:r>
+      <w:proofErr w:type="spellStart"/>
+      <w:r>
+        <w:rPr>
+          <w:rFonts w:cstheme="minorHAnsi"/>
+          <w:color w:val="000000" w:themeColor="text1"/>
+          <w:sz w:val="28"/>
+          <w:szCs w:val="28"/>
+        </w:rPr>
+        <w:t>Is</w:t>
+      </w:r>
+      <w:proofErr w:type="spellEnd"/>
+      <w:r>
+        <w:rPr>
+          <w:rFonts w:cstheme="minorHAnsi"/>
+          <w:color w:val="000000" w:themeColor="text1"/>
+          <w:sz w:val="28"/>
+          <w:szCs w:val="28"/>
+        </w:rPr>
+        <w:t xml:space="preserve"> </w:t>
+      </w:r>
+      <w:proofErr w:type="spellStart"/>
+      <w:r>
+        <w:rPr>
+          <w:rFonts w:cstheme="minorHAnsi"/>
+          <w:color w:val="000000" w:themeColor="text1"/>
+          <w:sz w:val="28"/>
+          <w:szCs w:val="28"/>
+        </w:rPr>
+        <w:t>it</w:t>
+      </w:r>
+      <w:proofErr w:type="spellEnd"/>
+      <w:r>
+        <w:rPr>
+          <w:rFonts w:cstheme="minorHAnsi"/>
+          <w:color w:val="000000" w:themeColor="text1"/>
+          <w:sz w:val="28"/>
+          <w:szCs w:val="28"/>
+        </w:rPr>
+        <w:t xml:space="preserve"> a white </w:t>
+      </w:r>
+      <w:proofErr w:type="spellStart"/>
+      <w:r>
+        <w:rPr>
+          <w:rFonts w:cstheme="minorHAnsi"/>
+          <w:color w:val="000000" w:themeColor="text1"/>
+          <w:sz w:val="28"/>
+          <w:szCs w:val="28"/>
+        </w:rPr>
+        <w:t>thing</w:t>
+      </w:r>
+      <w:proofErr w:type="spellEnd"/>
+      <w:r>
+        <w:rPr>
+          <w:rFonts w:cstheme="minorHAnsi"/>
+          <w:color w:val="000000" w:themeColor="text1"/>
+          <w:sz w:val="28"/>
+          <w:szCs w:val="28"/>
+        </w:rPr>
+        <w:t xml:space="preserve">? The male </w:t>
+      </w:r>
+      <w:proofErr w:type="spellStart"/>
+      <w:r>
+        <w:rPr>
+          <w:rFonts w:cstheme="minorHAnsi"/>
+          <w:color w:val="000000" w:themeColor="text1"/>
+          <w:sz w:val="28"/>
+          <w:szCs w:val="28"/>
+        </w:rPr>
+        <w:t>thing</w:t>
+      </w:r>
+      <w:proofErr w:type="spellEnd"/>
+      <w:r>
+        <w:rPr>
+          <w:rFonts w:cstheme="minorHAnsi"/>
+          <w:color w:val="000000" w:themeColor="text1"/>
+          <w:sz w:val="28"/>
+          <w:szCs w:val="28"/>
+        </w:rPr>
+        <w:t xml:space="preserve">? Big, commercial? Small and </w:t>
+      </w:r>
+      <w:proofErr w:type="spellStart"/>
+      <w:r>
+        <w:rPr>
+          <w:rFonts w:cstheme="minorHAnsi"/>
+          <w:color w:val="000000" w:themeColor="text1"/>
+          <w:sz w:val="28"/>
+          <w:szCs w:val="28"/>
+        </w:rPr>
+        <w:t>indipendent</w:t>
+      </w:r>
+      <w:proofErr w:type="spellEnd"/>
+      <w:r>
+        <w:rPr>
+          <w:rFonts w:cstheme="minorHAnsi"/>
+          <w:color w:val="000000" w:themeColor="text1"/>
+          <w:sz w:val="28"/>
+          <w:szCs w:val="28"/>
+        </w:rPr>
+        <w:t xml:space="preserve">? </w:t>
+      </w:r>
+      <w:proofErr w:type="spellStart"/>
+      <w:r>
+        <w:rPr>
+          <w:rFonts w:cstheme="minorHAnsi"/>
+          <w:color w:val="000000" w:themeColor="text1"/>
+          <w:sz w:val="28"/>
+          <w:szCs w:val="28"/>
+        </w:rPr>
+        <w:t>What’s</w:t>
+      </w:r>
+      <w:proofErr w:type="spellEnd"/>
+      <w:r>
+        <w:rPr>
+          <w:rFonts w:cstheme="minorHAnsi"/>
+          <w:color w:val="000000" w:themeColor="text1"/>
+          <w:sz w:val="28"/>
+          <w:szCs w:val="28"/>
+        </w:rPr>
+        <w:t xml:space="preserve"> </w:t>
+      </w:r>
+      <w:proofErr w:type="spellStart"/>
+      <w:r>
+        <w:rPr>
+          <w:rFonts w:cstheme="minorHAnsi"/>
+          <w:color w:val="000000" w:themeColor="text1"/>
+          <w:sz w:val="28"/>
+          <w:szCs w:val="28"/>
+        </w:rPr>
+        <w:t>left</w:t>
+      </w:r>
+      <w:proofErr w:type="spellEnd"/>
+      <w:r>
+        <w:rPr>
+          <w:rFonts w:cstheme="minorHAnsi"/>
+          <w:color w:val="000000" w:themeColor="text1"/>
+          <w:sz w:val="28"/>
+          <w:szCs w:val="28"/>
+        </w:rPr>
+        <w:t xml:space="preserve"> of </w:t>
+      </w:r>
+      <w:proofErr w:type="spellStart"/>
+      <w:r>
+        <w:rPr>
+          <w:rFonts w:cstheme="minorHAnsi"/>
+          <w:color w:val="000000" w:themeColor="text1"/>
+          <w:sz w:val="28"/>
+          <w:szCs w:val="28"/>
+        </w:rPr>
+        <w:t>it</w:t>
+      </w:r>
+      <w:proofErr w:type="spellEnd"/>
+      <w:r>
+        <w:rPr>
+          <w:rFonts w:cstheme="minorHAnsi"/>
+          <w:color w:val="000000" w:themeColor="text1"/>
+          <w:sz w:val="28"/>
+          <w:szCs w:val="28"/>
+        </w:rPr>
+        <w:t xml:space="preserve">? – Hardcore </w:t>
+      </w:r>
+      <w:proofErr w:type="spellStart"/>
+      <w:r>
+        <w:rPr>
+          <w:rFonts w:cstheme="minorHAnsi"/>
+          <w:color w:val="000000" w:themeColor="text1"/>
+          <w:sz w:val="28"/>
+          <w:szCs w:val="28"/>
+        </w:rPr>
+        <w:t>is</w:t>
+      </w:r>
+      <w:proofErr w:type="spellEnd"/>
+      <w:r>
+        <w:rPr>
+          <w:rFonts w:cstheme="minorHAnsi"/>
+          <w:color w:val="000000" w:themeColor="text1"/>
+          <w:sz w:val="28"/>
+          <w:szCs w:val="28"/>
+        </w:rPr>
+        <w:t xml:space="preserve"> </w:t>
+      </w:r>
+      <w:proofErr w:type="spellStart"/>
+      <w:r>
+        <w:rPr>
+          <w:rFonts w:cstheme="minorHAnsi"/>
+          <w:color w:val="000000" w:themeColor="text1"/>
+          <w:sz w:val="28"/>
+          <w:szCs w:val="28"/>
+        </w:rPr>
+        <w:t>originated</w:t>
+      </w:r>
+      <w:proofErr w:type="spellEnd"/>
+      <w:r>
+        <w:rPr>
+          <w:rFonts w:cstheme="minorHAnsi"/>
+          <w:color w:val="000000" w:themeColor="text1"/>
+          <w:sz w:val="28"/>
+          <w:szCs w:val="28"/>
+        </w:rPr>
+        <w:t xml:space="preserve"> by a feeling coming out of the </w:t>
+      </w:r>
+      <w:proofErr w:type="spellStart"/>
+      <w:r>
+        <w:rPr>
+          <w:rFonts w:cstheme="minorHAnsi"/>
+          <w:color w:val="000000" w:themeColor="text1"/>
+          <w:sz w:val="28"/>
+          <w:szCs w:val="28"/>
+        </w:rPr>
+        <w:t>hearts</w:t>
+      </w:r>
+      <w:proofErr w:type="spellEnd"/>
+      <w:r>
+        <w:rPr>
+          <w:rFonts w:cstheme="minorHAnsi"/>
+          <w:color w:val="000000" w:themeColor="text1"/>
+          <w:sz w:val="28"/>
+          <w:szCs w:val="28"/>
+        </w:rPr>
+        <w:t xml:space="preserve"> and </w:t>
+      </w:r>
+      <w:proofErr w:type="spellStart"/>
+      <w:r>
+        <w:rPr>
+          <w:rFonts w:cstheme="minorHAnsi"/>
+          <w:color w:val="000000" w:themeColor="text1"/>
+          <w:sz w:val="28"/>
+          <w:szCs w:val="28"/>
+        </w:rPr>
+        <w:t>souls</w:t>
+      </w:r>
+      <w:proofErr w:type="spellEnd"/>
+      <w:r>
+        <w:rPr>
+          <w:rFonts w:cstheme="minorHAnsi"/>
+          <w:color w:val="000000" w:themeColor="text1"/>
+          <w:sz w:val="28"/>
+          <w:szCs w:val="28"/>
+        </w:rPr>
+        <w:t xml:space="preserve"> of </w:t>
+      </w:r>
+      <w:proofErr w:type="spellStart"/>
+      <w:r>
+        <w:rPr>
+          <w:rFonts w:cstheme="minorHAnsi"/>
+          <w:color w:val="000000" w:themeColor="text1"/>
+          <w:sz w:val="28"/>
+          <w:szCs w:val="28"/>
+        </w:rPr>
+        <w:t>peole</w:t>
+      </w:r>
+      <w:proofErr w:type="spellEnd"/>
+      <w:r>
+        <w:rPr>
+          <w:rFonts w:cstheme="minorHAnsi"/>
+          <w:color w:val="000000" w:themeColor="text1"/>
+          <w:sz w:val="28"/>
+          <w:szCs w:val="28"/>
+        </w:rPr>
+        <w:t xml:space="preserve"> </w:t>
+      </w:r>
+      <w:proofErr w:type="spellStart"/>
+      <w:r>
+        <w:rPr>
+          <w:rFonts w:cstheme="minorHAnsi"/>
+          <w:color w:val="000000" w:themeColor="text1"/>
+          <w:sz w:val="28"/>
+          <w:szCs w:val="28"/>
+        </w:rPr>
+        <w:t>who</w:t>
+      </w:r>
+      <w:proofErr w:type="spellEnd"/>
+      <w:r>
+        <w:rPr>
+          <w:rFonts w:cstheme="minorHAnsi"/>
+          <w:color w:val="000000" w:themeColor="text1"/>
+          <w:sz w:val="28"/>
+          <w:szCs w:val="28"/>
+        </w:rPr>
+        <w:t xml:space="preserve"> love hard, hard </w:t>
+      </w:r>
+      <w:proofErr w:type="spellStart"/>
+      <w:r>
+        <w:rPr>
+          <w:rFonts w:cstheme="minorHAnsi"/>
+          <w:color w:val="000000" w:themeColor="text1"/>
+          <w:sz w:val="28"/>
+          <w:szCs w:val="28"/>
+        </w:rPr>
+        <w:t>as</w:t>
+      </w:r>
+      <w:proofErr w:type="spellEnd"/>
+      <w:r>
+        <w:rPr>
+          <w:rFonts w:cstheme="minorHAnsi"/>
+          <w:color w:val="000000" w:themeColor="text1"/>
+          <w:sz w:val="28"/>
+          <w:szCs w:val="28"/>
+        </w:rPr>
+        <w:t xml:space="preserve"> </w:t>
+      </w:r>
+      <w:proofErr w:type="spellStart"/>
+      <w:r>
+        <w:rPr>
+          <w:rFonts w:cstheme="minorHAnsi"/>
+          <w:color w:val="000000" w:themeColor="text1"/>
+          <w:sz w:val="28"/>
+          <w:szCs w:val="28"/>
+        </w:rPr>
+        <w:t>thunder</w:t>
+      </w:r>
+      <w:proofErr w:type="spellEnd"/>
+      <w:r>
+        <w:rPr>
+          <w:rFonts w:cstheme="minorHAnsi"/>
+          <w:color w:val="000000" w:themeColor="text1"/>
+          <w:sz w:val="28"/>
+          <w:szCs w:val="28"/>
+        </w:rPr>
+        <w:t xml:space="preserve">, </w:t>
+      </w:r>
+      <w:proofErr w:type="spellStart"/>
+      <w:r>
+        <w:rPr>
+          <w:rFonts w:cstheme="minorHAnsi"/>
+          <w:color w:val="000000" w:themeColor="text1"/>
+          <w:sz w:val="28"/>
+          <w:szCs w:val="28"/>
+        </w:rPr>
+        <w:t>trapped</w:t>
+      </w:r>
+      <w:proofErr w:type="spellEnd"/>
+      <w:r>
+        <w:rPr>
+          <w:rFonts w:cstheme="minorHAnsi"/>
+          <w:color w:val="000000" w:themeColor="text1"/>
+          <w:sz w:val="28"/>
+          <w:szCs w:val="28"/>
+        </w:rPr>
+        <w:t xml:space="preserve"> in a dome”</w:t>
+      </w:r>
+      <w:r>
+        <w:rPr>
+          <w:rFonts w:cstheme="minorHAnsi"/>
+          <w:color w:val="000000" w:themeColor="text1"/>
+          <w:sz w:val="28"/>
+          <w:szCs w:val="28"/>
+        </w:rPr>
+        <w:t xml:space="preserve"> (“</w:t>
+      </w:r>
+      <w:proofErr w:type="spellStart"/>
+      <w:proofErr w:type="gramStart"/>
+      <w:r>
+        <w:rPr>
+          <w:rFonts w:cstheme="minorHAnsi"/>
+          <w:color w:val="000000" w:themeColor="text1"/>
+          <w:sz w:val="28"/>
+          <w:szCs w:val="28"/>
+        </w:rPr>
+        <w:t>What</w:t>
+      </w:r>
+      <w:proofErr w:type="spellEnd"/>
+      <w:r>
+        <w:rPr>
+          <w:rFonts w:cstheme="minorHAnsi"/>
+          <w:color w:val="000000" w:themeColor="text1"/>
+          <w:sz w:val="28"/>
+          <w:szCs w:val="28"/>
+        </w:rPr>
+        <w:t xml:space="preserve">  </w:t>
+      </w:r>
+      <w:proofErr w:type="spellStart"/>
+      <w:r>
+        <w:rPr>
+          <w:rFonts w:cstheme="minorHAnsi"/>
+          <w:color w:val="000000" w:themeColor="text1"/>
+          <w:sz w:val="28"/>
+          <w:szCs w:val="28"/>
+        </w:rPr>
+        <w:t>is</w:t>
+      </w:r>
+      <w:proofErr w:type="spellEnd"/>
+      <w:proofErr w:type="gramEnd"/>
+      <w:r>
+        <w:rPr>
+          <w:rFonts w:cstheme="minorHAnsi"/>
+          <w:color w:val="000000" w:themeColor="text1"/>
+          <w:sz w:val="28"/>
+          <w:szCs w:val="28"/>
+        </w:rPr>
+        <w:t xml:space="preserve"> Hardcore” - DJ </w:t>
+      </w:r>
+      <w:proofErr w:type="spellStart"/>
+      <w:r>
+        <w:rPr>
+          <w:rFonts w:cstheme="minorHAnsi"/>
+          <w:color w:val="000000" w:themeColor="text1"/>
+          <w:sz w:val="28"/>
+          <w:szCs w:val="28"/>
+        </w:rPr>
+        <w:t>Mad</w:t>
+      </w:r>
+      <w:proofErr w:type="spellEnd"/>
+      <w:r>
+        <w:rPr>
+          <w:rFonts w:cstheme="minorHAnsi"/>
+          <w:color w:val="000000" w:themeColor="text1"/>
+          <w:sz w:val="28"/>
+          <w:szCs w:val="28"/>
+        </w:rPr>
+        <w:t xml:space="preserve"> Dog)</w:t>
+      </w:r>
+    </w:p>
+    <w:p>
+      <w:pPr>
+        <w:rPr>
+          <w:rFonts w:cstheme="minorHAnsi"/>
+          <w:color w:val="000000" w:themeColor="text1"/>
+          <w:sz w:val="28"/>
+          <w:szCs w:val="28"/>
+        </w:rPr>
+      </w:pPr>
+    </w:p>
+    <w:p>
+      <w:pPr>
+        <w:rPr>
+          <w:rFonts w:cstheme="minorHAnsi"/>
+          <w:color w:val="000000" w:themeColor="text1"/>
+          <w:sz w:val="28"/>
+          <w:szCs w:val="28"/>
+        </w:rPr>
+      </w:pPr>
+      <w:r>
+        <w:rPr>
+          <w:rFonts w:cstheme="minorHAnsi"/>
+          <w:color w:val="000000" w:themeColor="text1"/>
+          <w:sz w:val="28"/>
+          <w:szCs w:val="28"/>
+        </w:rPr>
+        <w:t>L</w:t>
+      </w:r>
+      <w:r>
+        <w:rPr>
+          <w:rFonts w:cstheme="minorHAnsi"/>
+          <w:color w:val="000000" w:themeColor="text1"/>
+          <w:sz w:val="28"/>
+          <w:szCs w:val="28"/>
+        </w:rPr>
+        <w:t xml:space="preserve">’Hardcore è un sottogenere della techno, caratterizzato da kick più pesanti e industriali, e dall’elemento immancabile della distorsione. </w:t>
       </w:r>
       <w:r>
         <w:rPr>
@@ -53,7 +736,17 @@
           <w:szCs w:val="28"/>
           <w:shd w:val="clear" w:color="auto" w:fill="FFFFFF"/>
         </w:rPr>
-        <w:t>Fin dalla sua nascita è stato l'unico genere musicale di origine elettronica a creare un vero e proprio movimento culturale, al pari del punk o del metal.</w:t>
+        <w:t xml:space="preserve">Dalla sua nascita ad oggi </w:t>
+      </w:r>
+      <w:r>
+        <w:rPr>
+          <w:rFonts w:cstheme="minorHAnsi"/>
+          <w:color w:val="000000" w:themeColor="text1"/>
+          <w:sz w:val="28"/>
+          <w:szCs w:val="28"/>
+          <w:shd w:val="clear" w:color="auto" w:fill="FFFFFF"/>
+        </w:rPr>
+        <w:t>è stato l'unico genere musicale di origine elettronica a creare un vero e proprio movimento culturale, al pari del punk o del metal.</w:t>
       </w:r>
       <w:r>
         <w:rPr>
@@ -93,6 +786,16 @@
         </w:rPr>
         <w:t>)</w:t>
       </w:r>
+    </w:p>
+    <w:p>
+      <w:pPr>
+        <w:rPr>
+          <w:rFonts w:cstheme="minorHAnsi"/>
+          <w:color w:val="000000" w:themeColor="text1"/>
+          <w:sz w:val="28"/>
+          <w:szCs w:val="28"/>
+        </w:rPr>
+      </w:pPr>
     </w:p>
     <w:p>
       <w:pPr>
@@ -143,7 +846,7 @@
                     </pic:cNvPicPr>
                   </pic:nvPicPr>
                   <pic:blipFill>
-                    <a:blip r:embed="rId4">
+                    <a:blip r:embed="rId5">
                       <a:extLst>
                         <a:ext uri="{28A0092B-C50C-407E-A947-70E740481C1C}">
                           <a14:useLocalDpi xmlns:a14="http://schemas.microsoft.com/office/drawing/2010/main" val="0"/>
@@ -209,7 +912,7 @@
           <w:sz w:val="28"/>
           <w:szCs w:val="28"/>
         </w:rPr>
-        <w:t xml:space="preserve">principalmente all’inizio degli anni 90 tra i DJ che preferivano un suono più prepotente, ma la sua storia mette le radici più indietro di circa dieci anni. (Saigon </w:t>
+        <w:t xml:space="preserve">principalmente all’inizio degli anni 90 tra i DJ che preferivano un suono più prepotente, ma la sua storia mette radici più indietro di circa dieci anni. (Saigon </w:t>
       </w:r>
       <w:proofErr w:type="spellStart"/>
       <w:r>
@@ -379,7 +1082,7 @@
         </w:rPr>
         <w:t xml:space="preserve"> Energy”  (</w:t>
       </w:r>
-      <w:hyperlink r:id="rId5" w:history="1">
+      <w:hyperlink r:id="rId6" w:history="1">
         <w:r>
           <w:rPr>
             <w:rStyle w:val="Collegamentoipertestuale"/>
@@ -832,7 +1535,6 @@
   <w:style w:type="character" w:default="1" w:styleId="Carpredefinitoparagrafo">
     <w:name w:val="Default Paragraph Font"/>
     <w:uiPriority w:val="1"/>
-    <w:semiHidden/>
     <w:unhideWhenUsed/>
   </w:style>
   <w:style w:type="table" w:default="1" w:styleId="Tabellanormale">

</xml_diff>